<commit_message>
Added to analysis and conclusion
Made a few changes in a lot of different categories.
</commit_message>
<xml_diff>
--- a/FinalReport.docx
+++ b/FinalReport.docx
@@ -2168,16 +2168,8 @@
         <w:jc w:val="both"/>
       </w:pPr>
       <w:r>
-        <w:t xml:space="preserve">TO DO: Please provide a list of all abbreviations and acronyms used in this document sorted in </w:t>
-      </w:r>
-      <w:r>
-        <w:rPr>
-          <w:u w:val="single"/>
-        </w:rPr>
-        <w:t>alphabetical order</w:t>
-      </w:r>
-      <w:r>
-        <w:t>.&gt;</w:t>
+        <w:tab/>
+        <w:t>There are no acronyms or abbreviations in this document.</w:t>
       </w:r>
     </w:p>
     <w:p/>
@@ -2819,12 +2811,24 @@
         <w:rPr>
           <w:color w:val="0000FF"/>
         </w:rPr>
-        <w:t>Describe the devleopment environment you were using for the project</w:t>
+        <w:t>Describe the dev</w:t>
       </w:r>
       <w:r>
         <w:rPr>
           <w:color w:val="0000FF"/>
         </w:rPr>
+        <w:t>e</w:t>
+      </w:r>
+      <w:r>
+        <w:rPr>
+          <w:color w:val="0000FF"/>
+        </w:rPr>
+        <w:t>lopment environment you were using for the project</w:t>
+      </w:r>
+      <w:r>
+        <w:rPr>
+          <w:color w:val="0000FF"/>
+        </w:rPr>
         <w:t>.</w:t>
       </w:r>
     </w:p>
@@ -2850,6 +2854,8 @@
           <w:i w:val="0"/>
         </w:rPr>
       </w:pPr>
+      <w:bookmarkStart w:id="25" w:name="_GoBack"/>
+      <w:bookmarkEnd w:id="25"/>
     </w:p>
     <w:p>
       <w:pPr>
@@ -2864,6 +2870,18 @@
         </w:rPr>
         <w:t>IntelliJ IDE</w:t>
       </w:r>
+      <w:r>
+        <w:rPr>
+          <w:i w:val="0"/>
+        </w:rPr>
+        <w:t xml:space="preserve">, Notepad ++, </w:t>
+      </w:r>
+      <w:r>
+        <w:rPr>
+          <w:i w:val="0"/>
+        </w:rPr>
+        <w:t>Javascript, HTML, CSS, Semantic UI</w:t>
+      </w:r>
     </w:p>
     <w:p>
       <w:pPr>
@@ -2872,14 +2890,14 @@
           <w:rFonts w:ascii="Arial" w:hAnsi="Arial"/>
         </w:rPr>
       </w:pPr>
-      <w:bookmarkStart w:id="25" w:name="_Toc226963036"/>
+      <w:bookmarkStart w:id="26" w:name="_Toc226963036"/>
       <w:r>
         <w:rPr>
           <w:rFonts w:ascii="Arial" w:hAnsi="Arial"/>
         </w:rPr>
         <w:t>Task Distribution</w:t>
       </w:r>
-      <w:bookmarkEnd w:id="25"/>
+      <w:bookmarkEnd w:id="26"/>
     </w:p>
     <w:p>
       <w:pPr>
@@ -3039,6 +3057,9 @@
       <w:r>
         <w:t>Vitaliy:</w:t>
       </w:r>
+      <w:r>
+        <w:t xml:space="preserve"> Html and CSS, also writing on the SRS and some of the final report.</w:t>
+      </w:r>
     </w:p>
     <w:p/>
     <w:p>
@@ -3048,14 +3069,14 @@
           <w:rFonts w:ascii="Arial" w:hAnsi="Arial"/>
         </w:rPr>
       </w:pPr>
-      <w:bookmarkStart w:id="26" w:name="_Toc226963039"/>
+      <w:bookmarkStart w:id="27" w:name="_Toc226963039"/>
       <w:r>
         <w:rPr>
           <w:rFonts w:ascii="Arial" w:hAnsi="Arial"/>
         </w:rPr>
         <w:t>Challenges</w:t>
       </w:r>
-      <w:bookmarkEnd w:id="26"/>
+      <w:bookmarkEnd w:id="27"/>
     </w:p>
     <w:p>
       <w:pPr>
@@ -3088,6 +3109,14 @@
           <w:color w:val="0000FF"/>
         </w:rPr>
         <w:t>escrib</w:t>
+      </w:r>
+      <w:r>
+        <w:rPr>
+          <w:rFonts w:ascii="Arial" w:hAnsi="Arial"/>
+          <w:i/>
+          <w:color w:val="0000FF"/>
+        </w:rPr>
+        <w:t>e</w:t>
       </w:r>
       <w:r>
         <w:rPr>
@@ -3183,7 +3212,11 @@
     </w:p>
     <w:p/>
     <w:p/>
-    <w:p/>
+    <w:p>
+      <w:r>
+        <w:t>Vitaliy: Just trying to get everything lined up and working properly was a challenge in the beginning but it got better later on.</w:t>
+      </w:r>
+    </w:p>
     <w:p/>
     <w:p/>
     <w:p/>
@@ -3214,8 +3247,8 @@
           <w:color w:val="FFFFFF"/>
         </w:rPr>
       </w:pPr>
-      <w:bookmarkStart w:id="27" w:name="_Toc226963040"/>
-      <w:bookmarkStart w:id="28" w:name="_Toc439994690"/>
+      <w:bookmarkStart w:id="28" w:name="_Toc226963040"/>
+      <w:bookmarkStart w:id="29" w:name="_Toc439994690"/>
       <w:r>
         <w:rPr>
           <w:rFonts w:ascii="Arial" w:hAnsi="Arial"/>
@@ -3224,7 +3257,7 @@
         <w:lastRenderedPageBreak/>
         <w:t>Testing</w:t>
       </w:r>
-      <w:bookmarkEnd w:id="27"/>
+      <w:bookmarkEnd w:id="28"/>
     </w:p>
     <w:p>
       <w:pPr>
@@ -3241,8 +3274,8 @@
           <w:szCs w:val="22"/>
         </w:rPr>
       </w:pPr>
-      <w:bookmarkStart w:id="29" w:name="_Toc226963041"/>
-      <w:bookmarkEnd w:id="28"/>
+      <w:bookmarkStart w:id="30" w:name="_Toc226963041"/>
+      <w:bookmarkEnd w:id="29"/>
       <w:r>
         <w:rPr>
           <w:b w:val="0"/>
@@ -3287,7 +3320,7 @@
         </w:rPr>
         <w:t>Testing Plan</w:t>
       </w:r>
-      <w:bookmarkEnd w:id="29"/>
+      <w:bookmarkEnd w:id="30"/>
     </w:p>
     <w:p>
       <w:pPr>
@@ -3330,8 +3363,6 @@
       <w:r>
         <w:t>&gt;</w:t>
       </w:r>
-      <w:bookmarkStart w:id="30" w:name="_GoBack"/>
-      <w:bookmarkEnd w:id="30"/>
     </w:p>
     <w:p>
       <w:pPr>
@@ -3679,7 +3710,123 @@
     <w:p>
       <w:pPr>
         <w:pStyle w:val="template"/>
-      </w:pPr>
+        <w:rPr>
+          <w:i w:val="0"/>
+          <w:iCs w:val="0"/>
+        </w:rPr>
+      </w:pPr>
+      <w:r>
+        <w:rPr>
+          <w:i w:val="0"/>
+          <w:iCs w:val="0"/>
+        </w:rPr>
+        <w:t>Vitaliy: The</w:t>
+      </w:r>
+      <w:r>
+        <w:rPr>
+          <w:i w:val="0"/>
+          <w:iCs w:val="0"/>
+        </w:rPr>
+        <w:t xml:space="preserve"> SRS took a few hours to write up</w:t>
+      </w:r>
+      <w:r>
+        <w:rPr>
+          <w:i w:val="0"/>
+          <w:iCs w:val="0"/>
+        </w:rPr>
+        <w:t>(Just my parts alone)</w:t>
+      </w:r>
+      <w:r>
+        <w:rPr>
+          <w:i w:val="0"/>
+          <w:iCs w:val="0"/>
+        </w:rPr>
+        <w:t>, because it was the initial document without any real tangible thing to work with</w:t>
+      </w:r>
+      <w:r>
+        <w:rPr>
+          <w:i w:val="0"/>
+          <w:iCs w:val="0"/>
+        </w:rPr>
+        <w:t>/base on</w:t>
+      </w:r>
+      <w:r>
+        <w:rPr>
+          <w:i w:val="0"/>
+          <w:iCs w:val="0"/>
+        </w:rPr>
+        <w:t xml:space="preserve">. The html and css also took a </w:t>
+      </w:r>
+      <w:r>
+        <w:rPr>
+          <w:i w:val="0"/>
+          <w:iCs w:val="0"/>
+        </w:rPr>
+        <w:t>few days</w:t>
+      </w:r>
+      <w:r>
+        <w:rPr>
+          <w:i w:val="0"/>
+          <w:iCs w:val="0"/>
+        </w:rPr>
+        <w:t xml:space="preserve">, mostly because there were lots of iterations of the final look. </w:t>
+      </w:r>
+      <w:r>
+        <w:rPr>
+          <w:i w:val="0"/>
+          <w:iCs w:val="0"/>
+        </w:rPr>
+        <w:t>There were also l</w:t>
+      </w:r>
+      <w:r>
+        <w:rPr>
+          <w:i w:val="0"/>
+          <w:iCs w:val="0"/>
+        </w:rPr>
+        <w:t>ots of changes in how we presented the data</w:t>
+      </w:r>
+      <w:r>
+        <w:rPr>
+          <w:i w:val="0"/>
+          <w:iCs w:val="0"/>
+        </w:rPr>
+        <w:t xml:space="preserve"> which required a few extra hours of work</w:t>
+      </w:r>
+      <w:r>
+        <w:rPr>
+          <w:i w:val="0"/>
+          <w:iCs w:val="0"/>
+        </w:rPr>
+        <w:t xml:space="preserve">. Also getting </w:t>
+      </w:r>
+      <w:r>
+        <w:rPr>
+          <w:i w:val="0"/>
+          <w:iCs w:val="0"/>
+        </w:rPr>
+        <w:t xml:space="preserve">all the html elements </w:t>
+      </w:r>
+      <w:r>
+        <w:rPr>
+          <w:i w:val="0"/>
+          <w:iCs w:val="0"/>
+        </w:rPr>
+        <w:t>everything to actual</w:t>
+      </w:r>
+      <w:r>
+        <w:rPr>
+          <w:i w:val="0"/>
+          <w:iCs w:val="0"/>
+        </w:rPr>
+        <w:t>ly</w:t>
+      </w:r>
+      <w:r>
+        <w:rPr>
+          <w:i w:val="0"/>
+          <w:iCs w:val="0"/>
+        </w:rPr>
+        <w:t xml:space="preserve"> go where you want it to go was kind of a challenge.</w:t>
+      </w:r>
     </w:p>
     <w:p>
       <w:pPr>
@@ -3914,7 +4061,6 @@
           <w:rFonts w:ascii="Arial" w:hAnsi="Arial"/>
           <w:color w:val="FFFFFF"/>
         </w:rPr>
-        <w:lastRenderedPageBreak/>
         <w:t>Conclusion</w:t>
       </w:r>
       <w:bookmarkEnd w:id="37"/>
@@ -3972,7 +4118,14 @@
         <w:pStyle w:val="template"/>
       </w:pPr>
     </w:p>
-    <w:p/>
+    <w:p>
+      <w:r>
+        <w:t xml:space="preserve">Vitaliy: Through this project, I learned the intricities of teamwork, and I also got a glimse of the actual work a computer scientist has to do, outside of just normal coding. I learned that writing SRS documents was not the most fun thing to do, and also learned that html does not like beginners. I tried out many different frameworks and styling packages that all were very interesting and showed me the possibilites of JS and frontend coding. Frameworks like Meteor JS, and frontend </w:t>
+      </w:r>
+      <w:r>
+        <w:t>tools like Semantic UI. Actually writing a website and having a use for it, has opened up my eyes to the world of html and javascript. I’ve gotten a lot of ideas that would work extremely easily with a webpage and some javascript, that I can know implement, due to the knowledge gained from this project.</w:t>
+      </w:r>
+    </w:p>
     <w:p/>
     <w:p/>
     <w:p/>
@@ -4039,7 +4192,6 @@
           <w:rFonts w:ascii="Arial" w:hAnsi="Arial"/>
           <w:color w:val="FFFFFF"/>
         </w:rPr>
-        <w:lastRenderedPageBreak/>
         <w:t xml:space="preserve">Appendix </w:t>
       </w:r>
       <w:bookmarkEnd w:id="36"/>

</xml_diff>

<commit_message>
Chayse, adding my sections
</commit_message>
<xml_diff>
--- a/FinalReport.docx
+++ b/FinalReport.docx
@@ -3043,6 +3043,9 @@
         <w:t>Chayse:</w:t>
       </w:r>
       <w:r>
+        <w:t xml:space="preserve"> JS backend and integration of backend and front end. Implemented a Test Suite. Also contributed to all reports.</w:t>
+      </w:r>
+      <w:r>
         <w:br/>
       </w:r>
       <w:r>
@@ -3217,8 +3220,12 @@
       <w:r>
         <w:t xml:space="preserve"> The biggest challenges was writing the SRS and the final report, because I just don’t know what to expect and if what we actually wrote is up to standard or not.</w:t>
       </w:r>
-      <w:bookmarkStart w:id="27" w:name="_GoBack"/>
-      <w:bookmarkEnd w:id="27"/>
+    </w:p>
+    <w:p/>
+    <w:p>
+      <w:r>
+        <w:t>Chayse: I had a few challenges incorporating a save method that could be used to transport data between html pages. I attempted to use a txt file that the program would store data in and then read it back upon opening the second html. I was able to ge the program to read and write from the file great but but could not combine it with the html since it was using Node functionality. The second method I tried was doing all data entry and calculations on one html page and then storing the numbers we wished to display in local variables within the html. This worked great and allowed us to accomplish our goal. In the future I would consider a more client server approach which would allow for more flexibility.</w:t>
+      </w:r>
     </w:p>
     <w:p/>
     <w:p/>
@@ -3250,8 +3257,8 @@
           <w:color w:val="FFFFFF"/>
         </w:rPr>
       </w:pPr>
-      <w:bookmarkStart w:id="28" w:name="_Toc226963040"/>
-      <w:bookmarkStart w:id="29" w:name="_Toc439994690"/>
+      <w:bookmarkStart w:id="27" w:name="_Toc226963040"/>
+      <w:bookmarkStart w:id="28" w:name="_Toc439994690"/>
       <w:r>
         <w:rPr>
           <w:rFonts w:ascii="Arial" w:hAnsi="Arial"/>
@@ -3259,7 +3266,7 @@
         </w:rPr>
         <w:t>Testing</w:t>
       </w:r>
-      <w:bookmarkEnd w:id="28"/>
+      <w:bookmarkEnd w:id="27"/>
     </w:p>
     <w:p>
       <w:pPr>
@@ -3276,8 +3283,8 @@
           <w:szCs w:val="22"/>
         </w:rPr>
       </w:pPr>
-      <w:bookmarkStart w:id="30" w:name="_Toc226963041"/>
-      <w:bookmarkEnd w:id="29"/>
+      <w:bookmarkStart w:id="29" w:name="_Toc226963041"/>
+      <w:bookmarkEnd w:id="28"/>
       <w:r>
         <w:rPr>
           <w:b w:val="0"/>
@@ -3322,12 +3329,136 @@
         </w:rPr>
         <w:t>Testing Plan</w:t>
       </w:r>
+      <w:bookmarkEnd w:id="29"/>
+    </w:p>
+    <w:p>
+      <w:pPr>
+        <w:pStyle w:val="template"/>
+        <w:jc w:val="both"/>
+      </w:pPr>
+      <w:r>
+        <w:t>&lt;</w:t>
+      </w:r>
+      <w:r>
+        <w:rPr>
+          <w:color w:val="0000FF"/>
+        </w:rPr>
+        <w:t>Describe your testing plan for the project</w:t>
+      </w:r>
+      <w:r>
+        <w:rPr>
+          <w:color w:val="0000FF"/>
+        </w:rPr>
+        <w:t>.</w:t>
+      </w:r>
+      <w:r>
+        <w:t xml:space="preserve"> </w:t>
+      </w:r>
+    </w:p>
+    <w:p>
+      <w:pPr>
+        <w:pStyle w:val="template"/>
+        <w:jc w:val="both"/>
+      </w:pPr>
+    </w:p>
+    <w:p>
+      <w:pPr>
+        <w:pStyle w:val="template"/>
+        <w:jc w:val="both"/>
+      </w:pPr>
+      <w:r>
+        <w:t xml:space="preserve">TODO: Give a list of items or functions you want to test, and also a schedule for performing the testing. </w:t>
+      </w:r>
+      <w:r>
+        <w:t>&gt;</w:t>
+      </w:r>
+      <w:r>
+        <w:br/>
+      </w:r>
+    </w:p>
+    <w:p>
+      <w:pPr>
+        <w:pStyle w:val="template"/>
+        <w:jc w:val="both"/>
+      </w:pPr>
+      <w:r>
+        <w:t xml:space="preserve">Testing will occur on 12/11/2019 </w:t>
+      </w:r>
+    </w:p>
+    <w:p>
+      <w:pPr>
+        <w:pStyle w:val="template"/>
+        <w:jc w:val="both"/>
+      </w:pPr>
+    </w:p>
+    <w:p>
+      <w:pPr>
+        <w:pStyle w:val="template"/>
+        <w:jc w:val="both"/>
+      </w:pPr>
+      <w:r>
+        <w:t>Functions to Test</w:t>
+      </w:r>
+    </w:p>
+    <w:p>
+      <w:pPr>
+        <w:pStyle w:val="template"/>
+        <w:jc w:val="both"/>
+      </w:pPr>
+      <w:r>
+        <w:t>Linked List Cosntructor</w:t>
+      </w:r>
+    </w:p>
+    <w:p>
+      <w:pPr>
+        <w:pStyle w:val="template"/>
+        <w:jc w:val="both"/>
+      </w:pPr>
+      <w:r>
+        <w:t>AddToList()</w:t>
+      </w:r>
+    </w:p>
+    <w:p>
+      <w:pPr>
+        <w:pStyle w:val="template"/>
+        <w:jc w:val="both"/>
+      </w:pPr>
+      <w:r>
+        <w:t>TotalExpense()</w:t>
+      </w:r>
+    </w:p>
+    <w:p>
+      <w:pPr>
+        <w:pStyle w:val="template"/>
+        <w:jc w:val="both"/>
+      </w:pPr>
+      <w:r>
+        <w:t>TotalByCateg()</w:t>
+      </w:r>
+    </w:p>
+    <w:p>
+      <w:pPr>
+        <w:pStyle w:val="Heading2"/>
+        <w:rPr>
+          <w:rFonts w:ascii="Arial" w:hAnsi="Arial"/>
+        </w:rPr>
+      </w:pPr>
+      <w:bookmarkStart w:id="30" w:name="_Toc226963042"/>
+      <w:r>
+        <w:rPr>
+          <w:rFonts w:ascii="Arial" w:hAnsi="Arial"/>
+        </w:rPr>
+        <w:t>Tests for Functional Requirements</w:t>
+      </w:r>
       <w:bookmarkEnd w:id="30"/>
     </w:p>
     <w:p>
       <w:pPr>
         <w:pStyle w:val="template"/>
         <w:jc w:val="both"/>
+        <w:rPr>
+          <w:color w:val="0000FF"/>
+        </w:rPr>
       </w:pPr>
       <w:r>
         <w:t>&lt;</w:t>
@@ -3336,7 +3467,7 @@
         <w:rPr>
           <w:color w:val="0000FF"/>
         </w:rPr>
-        <w:t>Describe your testing plan for the project</w:t>
+        <w:t>Describe your test results for the functional requirements</w:t>
       </w:r>
       <w:r>
         <w:rPr>
@@ -3344,23 +3475,162 @@
         </w:rPr>
         <w:t>.</w:t>
       </w:r>
+    </w:p>
+    <w:p>
+      <w:pPr>
+        <w:pStyle w:val="template"/>
+        <w:jc w:val="both"/>
+      </w:pPr>
+    </w:p>
+    <w:p>
+      <w:pPr>
+        <w:pStyle w:val="template"/>
+        <w:jc w:val="both"/>
+      </w:pPr>
+      <w:r>
+        <w:t xml:space="preserve">TODO: </w:t>
+      </w:r>
+      <w:r>
+        <w:t>Provide a list of use cases or functions you have tested, as well as the testing results (whether or not the system passed the tests)</w:t>
+      </w:r>
+      <w:r>
+        <w:t>.&gt;</w:t>
+      </w:r>
+    </w:p>
+    <w:p>
+      <w:pPr>
+        <w:pStyle w:val="template"/>
+        <w:jc w:val="both"/>
+      </w:pPr>
+    </w:p>
+    <w:p>
+      <w:pPr>
+        <w:pStyle w:val="template"/>
+        <w:jc w:val="both"/>
+        <w:rPr>
+          <w:color w:val="00B050"/>
+        </w:rPr>
+      </w:pPr>
+      <w:r>
+        <w:t>Linked List Cosntructor</w:t>
+      </w:r>
       <w:r>
         <w:t xml:space="preserve"> </w:t>
       </w:r>
-    </w:p>
-    <w:p>
-      <w:pPr>
-        <w:pStyle w:val="template"/>
-        <w:jc w:val="both"/>
-      </w:pPr>
-    </w:p>
-    <w:p>
-      <w:pPr>
-        <w:pStyle w:val="template"/>
-        <w:jc w:val="both"/>
-      </w:pPr>
-      <w:r>
-        <w:t xml:space="preserve">TODO: Give a list of items or functions you want to test, and also a schedule for performing the testing. </w:t>
+      <w:r>
+        <w:rPr>
+          <w:color w:val="00B050"/>
+        </w:rPr>
+        <w:t>Passed</w:t>
+      </w:r>
+    </w:p>
+    <w:p>
+      <w:pPr>
+        <w:pStyle w:val="template"/>
+        <w:jc w:val="both"/>
+        <w:rPr>
+          <w:color w:val="00B050"/>
+        </w:rPr>
+      </w:pPr>
+      <w:r>
+        <w:t>AddToList()</w:t>
+      </w:r>
+      <w:r>
+        <w:t xml:space="preserve"> </w:t>
+      </w:r>
+      <w:r>
+        <w:rPr>
+          <w:color w:val="00B050"/>
+        </w:rPr>
+        <w:t>Passed</w:t>
+      </w:r>
+    </w:p>
+    <w:p>
+      <w:pPr>
+        <w:pStyle w:val="template"/>
+        <w:jc w:val="both"/>
+        <w:rPr>
+          <w:color w:val="00B050"/>
+        </w:rPr>
+      </w:pPr>
+      <w:r>
+        <w:t>TotalExpense()</w:t>
+      </w:r>
+      <w:r>
+        <w:t xml:space="preserve"> </w:t>
+      </w:r>
+      <w:r>
+        <w:rPr>
+          <w:color w:val="00B050"/>
+        </w:rPr>
+        <w:t>Passed</w:t>
+      </w:r>
+    </w:p>
+    <w:p>
+      <w:pPr>
+        <w:pStyle w:val="template"/>
+        <w:jc w:val="both"/>
+        <w:rPr>
+          <w:color w:val="00B050"/>
+        </w:rPr>
+      </w:pPr>
+      <w:r>
+        <w:t>TotalByCateg()</w:t>
+      </w:r>
+      <w:r>
+        <w:t xml:space="preserve"> </w:t>
+      </w:r>
+      <w:r>
+        <w:rPr>
+          <w:color w:val="00B050"/>
+        </w:rPr>
+        <w:t>Passed</w:t>
+      </w:r>
+    </w:p>
+    <w:p>
+      <w:pPr>
+        <w:pStyle w:val="template"/>
+        <w:jc w:val="both"/>
+      </w:pPr>
+    </w:p>
+    <w:p>
+      <w:pPr>
+        <w:pStyle w:val="Heading2"/>
+        <w:rPr>
+          <w:rFonts w:ascii="Arial" w:hAnsi="Arial"/>
+        </w:rPr>
+      </w:pPr>
+      <w:bookmarkStart w:id="31" w:name="_Toc226963043"/>
+      <w:r>
+        <w:rPr>
+          <w:rFonts w:ascii="Arial" w:hAnsi="Arial"/>
+        </w:rPr>
+        <w:t>Tests for Non-functional Requirements</w:t>
+      </w:r>
+      <w:bookmarkEnd w:id="31"/>
+    </w:p>
+    <w:p>
+      <w:pPr>
+        <w:pStyle w:val="template"/>
+        <w:jc w:val="both"/>
+      </w:pPr>
+      <w:r>
+        <w:t>&lt;</w:t>
+      </w:r>
+      <w:r>
+        <w:rPr>
+          <w:color w:val="0000FF"/>
+        </w:rPr>
+        <w:t>Similar to the Section 4.2, but this section is for the non-functional requirements</w:t>
+      </w:r>
+      <w:r>
+        <w:rPr>
+          <w:color w:val="0000FF"/>
+        </w:rPr>
+        <w:t>.</w:t>
+      </w:r>
+      <w:r>
+        <w:t xml:space="preserve"> </w:t>
       </w:r>
       <w:r>
         <w:t>&gt;</w:t>
@@ -3368,162 +3638,90 @@
     </w:p>
     <w:p>
       <w:pPr>
+        <w:pStyle w:val="template"/>
+        <w:jc w:val="both"/>
+      </w:pPr>
+    </w:p>
+    <w:p>
+      <w:pPr>
+        <w:pStyle w:val="template"/>
+      </w:pPr>
+      <w:r>
+        <w:t>Program should be able to handle large amounts of expenses</w:t>
+      </w:r>
+    </w:p>
+    <w:p>
+      <w:pPr>
+        <w:pStyle w:val="template"/>
+        <w:rPr>
+          <w:color w:val="00B050"/>
+        </w:rPr>
+      </w:pPr>
+      <w:r>
+        <w:lastRenderedPageBreak/>
+        <w:t xml:space="preserve">Test creating 200 expenses and running TotalExpense() max computation time should be 10 ms. </w:t>
+      </w:r>
+      <w:r>
+        <w:rPr>
+          <w:color w:val="00B050"/>
+        </w:rPr>
+        <w:t>Passed (2ms)</w:t>
+      </w:r>
+    </w:p>
+    <w:p>
+      <w:pPr>
         <w:pStyle w:val="Heading2"/>
         <w:rPr>
           <w:rFonts w:ascii="Arial" w:hAnsi="Arial"/>
         </w:rPr>
       </w:pPr>
-      <w:bookmarkStart w:id="31" w:name="_Toc226963042"/>
-      <w:r>
-        <w:rPr>
-          <w:rFonts w:ascii="Arial" w:hAnsi="Arial"/>
-        </w:rPr>
-        <w:t>Tests for Functional Requirements</w:t>
-      </w:r>
-      <w:bookmarkEnd w:id="31"/>
-    </w:p>
-    <w:p>
-      <w:pPr>
-        <w:pStyle w:val="template"/>
-        <w:jc w:val="both"/>
+      <w:bookmarkStart w:id="32" w:name="_Toc226963044"/>
+      <w:r>
+        <w:rPr>
+          <w:rFonts w:ascii="Arial" w:hAnsi="Arial"/>
+        </w:rPr>
+        <w:t>Hardware and Software Requirements</w:t>
+      </w:r>
+      <w:bookmarkEnd w:id="32"/>
+    </w:p>
+    <w:p>
+      <w:pPr>
+        <w:pStyle w:val="template"/>
+        <w:jc w:val="both"/>
+      </w:pPr>
+      <w:r>
+        <w:t>&lt;</w:t>
+      </w:r>
+      <w:r>
         <w:rPr>
           <w:color w:val="0000FF"/>
         </w:rPr>
-      </w:pPr>
-      <w:r>
-        <w:t>&lt;</w:t>
-      </w:r>
-      <w:r>
-        <w:rPr>
-          <w:color w:val="0000FF"/>
-        </w:rPr>
-        <w:t>Describe your test results for the functional requirements</w:t>
-      </w:r>
-      <w:r>
-        <w:rPr>
-          <w:color w:val="0000FF"/>
-        </w:rPr>
-        <w:t>.</w:t>
-      </w:r>
-    </w:p>
-    <w:p>
-      <w:pPr>
-        <w:pStyle w:val="template"/>
-        <w:jc w:val="both"/>
-      </w:pPr>
-    </w:p>
-    <w:p>
-      <w:pPr>
-        <w:pStyle w:val="template"/>
-        <w:jc w:val="both"/>
-      </w:pPr>
-      <w:r>
-        <w:t xml:space="preserve">TODO: </w:t>
-      </w:r>
-      <w:r>
-        <w:t>Provide a list of use cases or functions you have tested, as well as the testing results (whether or not the system passed the tests)</w:t>
-      </w:r>
-      <w:r>
-        <w:t>.&gt;</w:t>
-      </w:r>
-    </w:p>
-    <w:p>
-      <w:pPr>
-        <w:pStyle w:val="Heading2"/>
-        <w:rPr>
-          <w:rFonts w:ascii="Arial" w:hAnsi="Arial"/>
-        </w:rPr>
-      </w:pPr>
-      <w:bookmarkStart w:id="32" w:name="_Toc226963043"/>
-      <w:r>
-        <w:rPr>
-          <w:rFonts w:ascii="Arial" w:hAnsi="Arial"/>
-        </w:rPr>
-        <w:t>Tests for Non-functional Requirements</w:t>
-      </w:r>
-      <w:bookmarkEnd w:id="32"/>
-    </w:p>
-    <w:p>
-      <w:pPr>
-        <w:pStyle w:val="template"/>
-        <w:jc w:val="both"/>
-      </w:pPr>
-      <w:r>
-        <w:t>&lt;</w:t>
-      </w:r>
-      <w:r>
-        <w:rPr>
-          <w:color w:val="0000FF"/>
-        </w:rPr>
-        <w:t>Similar to the Section 4.2, but this section is for the non-functional requirements</w:t>
-      </w:r>
-      <w:r>
-        <w:rPr>
-          <w:color w:val="0000FF"/>
-        </w:rPr>
-        <w:t>.</w:t>
+        <w:t>Describe the hardware and software requirements for performing the tests. &gt;</w:t>
       </w:r>
       <w:r>
         <w:t xml:space="preserve"> </w:t>
       </w:r>
-      <w:r>
-        <w:t>&gt;</w:t>
-      </w:r>
-    </w:p>
-    <w:p>
-      <w:pPr>
-        <w:pStyle w:val="template"/>
-        <w:jc w:val="both"/>
-      </w:pPr>
-    </w:p>
-    <w:p>
-      <w:pPr>
-        <w:pStyle w:val="template"/>
-      </w:pPr>
-    </w:p>
-    <w:p>
-      <w:pPr>
-        <w:pStyle w:val="Heading2"/>
-        <w:rPr>
-          <w:rFonts w:ascii="Arial" w:hAnsi="Arial"/>
-        </w:rPr>
-      </w:pPr>
-      <w:bookmarkStart w:id="33" w:name="_Toc226963044"/>
-      <w:r>
-        <w:rPr>
-          <w:rFonts w:ascii="Arial" w:hAnsi="Arial"/>
-        </w:rPr>
-        <w:t>Hardware and Software Requirements</w:t>
-      </w:r>
-      <w:bookmarkEnd w:id="33"/>
-    </w:p>
-    <w:p>
-      <w:pPr>
-        <w:pStyle w:val="template"/>
-        <w:jc w:val="both"/>
-      </w:pPr>
-      <w:r>
-        <w:t>&lt;</w:t>
-      </w:r>
-      <w:r>
-        <w:rPr>
-          <w:color w:val="0000FF"/>
-        </w:rPr>
-        <w:t>Describe the hardware and software requirements for performing the tests. &gt;</w:t>
-      </w:r>
-      <w:r>
-        <w:t xml:space="preserve"> </w:t>
-      </w:r>
-    </w:p>
-    <w:p>
-      <w:pPr>
-        <w:pStyle w:val="template"/>
-      </w:pPr>
-    </w:p>
-    <w:p>
-      <w:pPr>
-        <w:pStyle w:val="template"/>
-      </w:pPr>
+    </w:p>
+    <w:p>
+      <w:pPr>
+        <w:pStyle w:val="template"/>
+      </w:pPr>
+    </w:p>
+    <w:p>
+      <w:pPr>
+        <w:pStyle w:val="template"/>
+      </w:pPr>
+      <w:r>
+        <w:t xml:space="preserve">Test suite is implemented using Mocha and Chai. </w:t>
+      </w:r>
+    </w:p>
+    <w:p>
+      <w:pPr>
+        <w:pStyle w:val="template"/>
+      </w:pPr>
+      <w:r>
+        <w:t>Must be ran on a windows 10 machine. Connected to the internet.</w:t>
+      </w:r>
     </w:p>
     <w:p>
       <w:pPr>
@@ -3641,16 +3839,15 @@
           <w:color w:val="FFFFFF"/>
         </w:rPr>
       </w:pPr>
-      <w:bookmarkStart w:id="34" w:name="_Toc226963045"/>
+      <w:bookmarkStart w:id="33" w:name="_Toc226963045"/>
       <w:r>
         <w:rPr>
           <w:rFonts w:ascii="Arial" w:hAnsi="Arial"/>
           <w:color w:val="FFFFFF"/>
         </w:rPr>
-        <w:lastRenderedPageBreak/>
         <w:t>Analysis</w:t>
       </w:r>
-      <w:bookmarkEnd w:id="34"/>
+      <w:bookmarkEnd w:id="33"/>
     </w:p>
     <w:p>
       <w:pPr>
@@ -3702,7 +3899,7 @@
       <w:r>
         <w:t>&gt;</w:t>
       </w:r>
-      <w:bookmarkStart w:id="35" w:name="_Toc439994696"/>
+      <w:bookmarkStart w:id="34" w:name="_Toc439994696"/>
     </w:p>
     <w:p>
       <w:pPr>
@@ -3851,200 +4048,216 @@
       <w:pPr>
         <w:pStyle w:val="template"/>
       </w:pPr>
-    </w:p>
-    <w:p>
-      <w:pPr>
-        <w:pStyle w:val="template"/>
-      </w:pPr>
-    </w:p>
-    <w:p>
-      <w:pPr>
-        <w:pStyle w:val="template"/>
-      </w:pPr>
-    </w:p>
-    <w:p>
-      <w:pPr>
-        <w:pStyle w:val="template"/>
-      </w:pPr>
-    </w:p>
-    <w:p>
-      <w:pPr>
-        <w:pStyle w:val="template"/>
-      </w:pPr>
-    </w:p>
-    <w:p>
-      <w:pPr>
-        <w:pStyle w:val="template"/>
-      </w:pPr>
-    </w:p>
-    <w:p>
-      <w:pPr>
-        <w:pStyle w:val="template"/>
-      </w:pPr>
-    </w:p>
-    <w:p>
-      <w:pPr>
-        <w:pStyle w:val="template"/>
-      </w:pPr>
-    </w:p>
-    <w:p>
-      <w:pPr>
-        <w:pStyle w:val="template"/>
-      </w:pPr>
-    </w:p>
-    <w:p>
-      <w:pPr>
-        <w:pStyle w:val="template"/>
-      </w:pPr>
-    </w:p>
-    <w:p>
-      <w:pPr>
-        <w:pStyle w:val="template"/>
-      </w:pPr>
-    </w:p>
-    <w:p>
-      <w:pPr>
-        <w:pStyle w:val="template"/>
-      </w:pPr>
-    </w:p>
-    <w:p>
-      <w:pPr>
-        <w:pStyle w:val="template"/>
-      </w:pPr>
-    </w:p>
-    <w:p>
-      <w:pPr>
-        <w:pStyle w:val="template"/>
-      </w:pPr>
-    </w:p>
-    <w:p>
-      <w:pPr>
-        <w:pStyle w:val="template"/>
-      </w:pPr>
-    </w:p>
-    <w:p>
-      <w:pPr>
-        <w:pStyle w:val="template"/>
-      </w:pPr>
-    </w:p>
-    <w:p>
-      <w:pPr>
-        <w:pStyle w:val="template"/>
-      </w:pPr>
-    </w:p>
-    <w:p>
-      <w:pPr>
-        <w:pStyle w:val="template"/>
-      </w:pPr>
-    </w:p>
-    <w:p>
-      <w:pPr>
-        <w:pStyle w:val="template"/>
-      </w:pPr>
-    </w:p>
-    <w:p>
-      <w:pPr>
-        <w:pStyle w:val="template"/>
-      </w:pPr>
-    </w:p>
-    <w:p>
-      <w:pPr>
-        <w:pStyle w:val="template"/>
-      </w:pPr>
-    </w:p>
-    <w:p>
-      <w:pPr>
-        <w:pStyle w:val="template"/>
-      </w:pPr>
-    </w:p>
-    <w:p>
-      <w:pPr>
-        <w:pStyle w:val="template"/>
-      </w:pPr>
-    </w:p>
-    <w:p>
-      <w:pPr>
-        <w:pStyle w:val="template"/>
-      </w:pPr>
-    </w:p>
-    <w:p>
-      <w:pPr>
-        <w:pStyle w:val="template"/>
-      </w:pPr>
-    </w:p>
-    <w:p>
-      <w:pPr>
-        <w:pStyle w:val="template"/>
-      </w:pPr>
-    </w:p>
-    <w:p>
-      <w:pPr>
-        <w:pStyle w:val="template"/>
-      </w:pPr>
-    </w:p>
-    <w:p>
-      <w:pPr>
-        <w:pStyle w:val="template"/>
-      </w:pPr>
-    </w:p>
-    <w:p>
-      <w:pPr>
-        <w:pStyle w:val="template"/>
-      </w:pPr>
-    </w:p>
-    <w:p>
-      <w:pPr>
-        <w:pStyle w:val="template"/>
-      </w:pPr>
-    </w:p>
-    <w:p>
-      <w:pPr>
-        <w:pStyle w:val="template"/>
-      </w:pPr>
-    </w:p>
-    <w:p>
-      <w:pPr>
-        <w:pStyle w:val="template"/>
-      </w:pPr>
-    </w:p>
-    <w:p>
-      <w:pPr>
-        <w:pStyle w:val="template"/>
-      </w:pPr>
-    </w:p>
-    <w:p>
-      <w:pPr>
-        <w:pStyle w:val="template"/>
-      </w:pPr>
-    </w:p>
-    <w:p>
-      <w:pPr>
-        <w:pStyle w:val="template"/>
-      </w:pPr>
-    </w:p>
-    <w:p>
-      <w:pPr>
-        <w:pStyle w:val="template"/>
-      </w:pPr>
-    </w:p>
-    <w:p>
-      <w:pPr>
-        <w:pStyle w:val="template"/>
-      </w:pPr>
-    </w:p>
-    <w:p>
-      <w:pPr>
-        <w:pStyle w:val="template"/>
-      </w:pPr>
-    </w:p>
-    <w:p>
-      <w:pPr>
-        <w:pStyle w:val="template"/>
-      </w:pPr>
-    </w:p>
-    <w:p>
-      <w:bookmarkStart w:id="36" w:name="_Toc439994698"/>
-      <w:bookmarkEnd w:id="35"/>
+      <w:r>
+        <w:t xml:space="preserve">Chayse: The SRS took around 3 hours between writing my section and reviewing others. The backend took about </w:t>
+      </w:r>
+      <w:r>
+        <w:t>4</w:t>
+      </w:r>
+      <w:r>
+        <w:t xml:space="preserve"> hours to code. Integrating the JS with the html took around </w:t>
+      </w:r>
+      <w:r>
+        <w:t xml:space="preserve">9hrs total. With a lot of that time being related to road blocks faced along the way. The testing suite took around 45mins since I was able to structure it similar to our previous assigment. The final report took around 1.5 hrs. The part that took the most effort was finding a good way to allow data to pass between html pages. Aside from this class I had never written html or JS code before which made </w:t>
+      </w:r>
+      <w:r>
+        <w:lastRenderedPageBreak/>
+        <w:t>finding solutions to problems slightly harder. After doing lots of research I learned multiple ways of solving this problem and was able to find one that suited our project.</w:t>
+      </w:r>
+    </w:p>
+    <w:p>
+      <w:pPr>
+        <w:pStyle w:val="template"/>
+      </w:pPr>
+    </w:p>
+    <w:p>
+      <w:pPr>
+        <w:pStyle w:val="template"/>
+      </w:pPr>
+    </w:p>
+    <w:p>
+      <w:pPr>
+        <w:pStyle w:val="template"/>
+      </w:pPr>
+    </w:p>
+    <w:p>
+      <w:pPr>
+        <w:pStyle w:val="template"/>
+      </w:pPr>
+    </w:p>
+    <w:p>
+      <w:pPr>
+        <w:pStyle w:val="template"/>
+      </w:pPr>
+    </w:p>
+    <w:p>
+      <w:pPr>
+        <w:pStyle w:val="template"/>
+      </w:pPr>
+    </w:p>
+    <w:p>
+      <w:pPr>
+        <w:pStyle w:val="template"/>
+      </w:pPr>
+    </w:p>
+    <w:p>
+      <w:pPr>
+        <w:pStyle w:val="template"/>
+      </w:pPr>
+    </w:p>
+    <w:p>
+      <w:pPr>
+        <w:pStyle w:val="template"/>
+      </w:pPr>
+    </w:p>
+    <w:p>
+      <w:pPr>
+        <w:pStyle w:val="template"/>
+      </w:pPr>
+    </w:p>
+    <w:p>
+      <w:pPr>
+        <w:pStyle w:val="template"/>
+      </w:pPr>
+    </w:p>
+    <w:p>
+      <w:pPr>
+        <w:pStyle w:val="template"/>
+      </w:pPr>
+    </w:p>
+    <w:p>
+      <w:pPr>
+        <w:pStyle w:val="template"/>
+      </w:pPr>
+    </w:p>
+    <w:p>
+      <w:pPr>
+        <w:pStyle w:val="template"/>
+      </w:pPr>
+    </w:p>
+    <w:p>
+      <w:pPr>
+        <w:pStyle w:val="template"/>
+      </w:pPr>
+    </w:p>
+    <w:p>
+      <w:pPr>
+        <w:pStyle w:val="template"/>
+      </w:pPr>
+    </w:p>
+    <w:p>
+      <w:pPr>
+        <w:pStyle w:val="template"/>
+      </w:pPr>
+    </w:p>
+    <w:p>
+      <w:pPr>
+        <w:pStyle w:val="template"/>
+      </w:pPr>
+    </w:p>
+    <w:p>
+      <w:pPr>
+        <w:pStyle w:val="template"/>
+      </w:pPr>
+    </w:p>
+    <w:p>
+      <w:pPr>
+        <w:pStyle w:val="template"/>
+      </w:pPr>
+    </w:p>
+    <w:p>
+      <w:pPr>
+        <w:pStyle w:val="template"/>
+      </w:pPr>
+    </w:p>
+    <w:p>
+      <w:pPr>
+        <w:pStyle w:val="template"/>
+      </w:pPr>
+    </w:p>
+    <w:p>
+      <w:pPr>
+        <w:pStyle w:val="template"/>
+      </w:pPr>
+    </w:p>
+    <w:p>
+      <w:pPr>
+        <w:pStyle w:val="template"/>
+      </w:pPr>
+    </w:p>
+    <w:p>
+      <w:pPr>
+        <w:pStyle w:val="template"/>
+      </w:pPr>
+    </w:p>
+    <w:p>
+      <w:pPr>
+        <w:pStyle w:val="template"/>
+      </w:pPr>
+    </w:p>
+    <w:p>
+      <w:pPr>
+        <w:pStyle w:val="template"/>
+      </w:pPr>
+    </w:p>
+    <w:p>
+      <w:pPr>
+        <w:pStyle w:val="template"/>
+      </w:pPr>
+    </w:p>
+    <w:p>
+      <w:pPr>
+        <w:pStyle w:val="template"/>
+      </w:pPr>
+    </w:p>
+    <w:p>
+      <w:pPr>
+        <w:pStyle w:val="template"/>
+      </w:pPr>
+    </w:p>
+    <w:p>
+      <w:pPr>
+        <w:pStyle w:val="template"/>
+      </w:pPr>
+    </w:p>
+    <w:p>
+      <w:pPr>
+        <w:pStyle w:val="template"/>
+      </w:pPr>
+    </w:p>
+    <w:p>
+      <w:pPr>
+        <w:pStyle w:val="template"/>
+      </w:pPr>
+    </w:p>
+    <w:p>
+      <w:pPr>
+        <w:pStyle w:val="template"/>
+      </w:pPr>
+    </w:p>
+    <w:p>
+      <w:pPr>
+        <w:pStyle w:val="template"/>
+      </w:pPr>
+    </w:p>
+    <w:p>
+      <w:pPr>
+        <w:pStyle w:val="template"/>
+      </w:pPr>
+    </w:p>
+    <w:p>
+      <w:pPr>
+        <w:pStyle w:val="template"/>
+      </w:pPr>
+    </w:p>
+    <w:p>
+      <w:pPr>
+        <w:pStyle w:val="template"/>
+      </w:pPr>
+    </w:p>
+    <w:p>
+      <w:bookmarkStart w:id="35" w:name="_Toc439994698"/>
+      <w:bookmarkEnd w:id="34"/>
     </w:p>
     <w:p/>
     <w:p/>
@@ -4064,7 +4277,7 @@
           <w:color w:val="FFFFFF"/>
         </w:rPr>
       </w:pPr>
-      <w:bookmarkStart w:id="37" w:name="_Toc226963046"/>
+      <w:bookmarkStart w:id="36" w:name="_Toc226963046"/>
       <w:r>
         <w:rPr>
           <w:rFonts w:ascii="Arial" w:hAnsi="Arial"/>
@@ -4072,71 +4285,81 @@
         </w:rPr>
         <w:t>Conclusion</w:t>
       </w:r>
+      <w:bookmarkEnd w:id="36"/>
+    </w:p>
+    <w:p>
+      <w:pPr>
+        <w:pStyle w:val="template"/>
+        <w:jc w:val="both"/>
+      </w:pPr>
+      <w:r>
+        <w:t>&lt;</w:t>
+      </w:r>
+      <w:r>
+        <w:rPr>
+          <w:color w:val="0000FF"/>
+        </w:rPr>
+        <w:t xml:space="preserve">Conclude the document with what you have learned through </w:t>
+      </w:r>
+      <w:r>
+        <w:rPr>
+          <w:color w:val="0000FF"/>
+        </w:rPr>
+        <w:t xml:space="preserve">working on </w:t>
+      </w:r>
+      <w:r>
+        <w:rPr>
+          <w:color w:val="0000FF"/>
+        </w:rPr>
+        <w:t>the</w:t>
+      </w:r>
+      <w:r>
+        <w:rPr>
+          <w:color w:val="0000FF"/>
+        </w:rPr>
+        <w:t xml:space="preserve"> </w:t>
+      </w:r>
+      <w:r>
+        <w:rPr>
+          <w:color w:val="0000FF"/>
+        </w:rPr>
+        <w:t>project</w:t>
+      </w:r>
+      <w:r>
+        <w:rPr>
+          <w:color w:val="0000FF"/>
+        </w:rPr>
+        <w:t>.</w:t>
+      </w:r>
+      <w:r>
+        <w:t>&gt;</w:t>
+      </w:r>
+    </w:p>
+    <w:p>
+      <w:pPr>
+        <w:pStyle w:val="template"/>
+      </w:pPr>
+    </w:p>
+    <w:p>
+      <w:r>
+        <w:t xml:space="preserve">Vitaliy: Through this project, I learned the intricities of teamwork, and I also got a glimse of the actual work a computer scientist has to do, outside of just normal coding. I learned that writing SRS documents was not the most fun thing to do, and also learned that html does not like beginners. I tried out many different frameworks and styling packages that all were very interesting and showed </w:t>
+      </w:r>
+      <w:r>
+        <w:lastRenderedPageBreak/>
+        <w:t xml:space="preserve">me the possibilites of JS and frontend coding. Frameworks like Meteor JS, and frontend </w:t>
+      </w:r>
+      <w:r>
+        <w:t>tools like Semantic UI. Actually writing a website and having a use for it, has opened up my eyes to the world of html and javascript. I’ve gotten a lot of ideas that would work extremely easily with a webpage and some javascript, that I can know implement, due to the knowledge gained from this project.</w:t>
+      </w:r>
+    </w:p>
+    <w:p/>
+    <w:p>
+      <w:r>
+        <w:t xml:space="preserve">Chayse: Through working on this Project I have learned a a lot about JS, Node, and Html, all of which I had never used prior to this class. I learned a lot about the advantages and challenges that come with working in a team. I also learned a lot about the requirements side of Software Engineering and how important strict, explcit requirements are. </w:t>
+      </w:r>
+      <w:bookmarkStart w:id="37" w:name="_GoBack"/>
       <w:bookmarkEnd w:id="37"/>
     </w:p>
-    <w:p>
-      <w:pPr>
-        <w:pStyle w:val="template"/>
-        <w:jc w:val="both"/>
-      </w:pPr>
-      <w:r>
-        <w:t>&lt;</w:t>
-      </w:r>
-      <w:r>
-        <w:rPr>
-          <w:color w:val="0000FF"/>
-        </w:rPr>
-        <w:t xml:space="preserve">Conclude the document with what you have learned through </w:t>
-      </w:r>
-      <w:r>
-        <w:rPr>
-          <w:color w:val="0000FF"/>
-        </w:rPr>
-        <w:t xml:space="preserve">working on </w:t>
-      </w:r>
-      <w:r>
-        <w:rPr>
-          <w:color w:val="0000FF"/>
-        </w:rPr>
-        <w:t>the</w:t>
-      </w:r>
-      <w:r>
-        <w:rPr>
-          <w:color w:val="0000FF"/>
-        </w:rPr>
-        <w:t xml:space="preserve"> </w:t>
-      </w:r>
-      <w:r>
-        <w:rPr>
-          <w:color w:val="0000FF"/>
-        </w:rPr>
-        <w:t>project</w:t>
-      </w:r>
-      <w:r>
-        <w:rPr>
-          <w:color w:val="0000FF"/>
-        </w:rPr>
-        <w:t>.</w:t>
-      </w:r>
-      <w:r>
-        <w:t>&gt;</w:t>
-      </w:r>
-    </w:p>
-    <w:p>
-      <w:pPr>
-        <w:pStyle w:val="template"/>
-      </w:pPr>
-    </w:p>
-    <w:p>
-      <w:r>
-        <w:t xml:space="preserve">Vitaliy: Through this project, I learned the intricities of teamwork, and I also got a glimse of the actual work a computer scientist has to do, outside of just normal coding. I learned that writing SRS documents was not the most fun thing to do, and also learned that html does not like beginners. I tried out many different frameworks and styling packages that all were very interesting and showed me the possibilites of JS and frontend coding. Frameworks like Meteor JS, and frontend </w:t>
-      </w:r>
-      <w:r>
-        <w:t>tools like Semantic UI. Actually writing a website and having a use for it, has opened up my eyes to the world of html and javascript. I’ve gotten a lot of ideas that would work extremely easily with a webpage and some javascript, that I can know implement, due to the knowledge gained from this project.</w:t>
-      </w:r>
-    </w:p>
-    <w:p/>
-    <w:p/>
     <w:p/>
     <w:p/>
     <w:p/>
@@ -4201,9 +4424,10 @@
           <w:rFonts w:ascii="Arial" w:hAnsi="Arial"/>
           <w:color w:val="FFFFFF"/>
         </w:rPr>
+        <w:lastRenderedPageBreak/>
         <w:t xml:space="preserve">Appendix </w:t>
       </w:r>
-      <w:bookmarkEnd w:id="36"/>
+      <w:bookmarkEnd w:id="35"/>
       <w:r>
         <w:rPr>
           <w:rFonts w:ascii="Arial" w:hAnsi="Arial"/>

</xml_diff>